<commit_message>
Feedback about Industry Data
Many spelling error and we fixed it
</commit_message>
<xml_diff>
--- a/Assignment2Industry data.docx
+++ b/Assignment2Industry data.docx
@@ -100,7 +100,7 @@
           <w:rFonts w:ascii="Arial" w:hAnsi="Arial" w:cs="Arial"/>
           <w:sz w:val="22"/>
         </w:rPr>
-        <w:t>From the demand ranking list given, we notice that the demand of solutions demand from employers is increasing largerly from 5</w:t>
+        <w:t>From the demand ranking list given, we notice that the demand of solutions demand from employers is increasing largely from 5</w:t>
       </w:r>
       <w:r>
         <w:rPr>
@@ -182,7 +182,21 @@
           <w:rFonts w:ascii="Arial" w:hAnsi="Arial" w:cs="Arial"/>
           <w:sz w:val="22"/>
         </w:rPr>
-        <w:t>This is a postion which is also have a high demand from employers. In this years, it become 7</w:t>
+        <w:t>This is a pos</w:t>
+      </w:r>
+      <w:r>
+        <w:rPr>
+          <w:rFonts w:ascii="Arial" w:hAnsi="Arial" w:cs="Arial" w:hint="eastAsia"/>
+          <w:sz w:val="22"/>
+        </w:rPr>
+        <w:t>i</w:t>
+      </w:r>
+      <w:r>
+        <w:rPr>
+          <w:rFonts w:ascii="Arial" w:hAnsi="Arial" w:cs="Arial"/>
+          <w:sz w:val="22"/>
+        </w:rPr>
+        <w:t>tion which is also have a high demand from employers. In this years, it become 7</w:t>
       </w:r>
       <w:r>
         <w:rPr>
@@ -211,7 +225,21 @@
           <w:rFonts w:ascii="Arial" w:hAnsi="Arial" w:cs="Arial"/>
           <w:sz w:val="22"/>
         </w:rPr>
-        <w:t xml:space="preserve"> postions. We believe the demand of this job will increase in the next year.</w:t>
+        <w:t xml:space="preserve"> pos</w:t>
+      </w:r>
+      <w:r>
+        <w:rPr>
+          <w:rFonts w:ascii="Arial" w:hAnsi="Arial" w:cs="Arial" w:hint="eastAsia"/>
+          <w:sz w:val="22"/>
+        </w:rPr>
+        <w:t>i</w:t>
+      </w:r>
+      <w:r>
+        <w:rPr>
+          <w:rFonts w:ascii="Arial" w:hAnsi="Arial" w:cs="Arial"/>
+          <w:sz w:val="22"/>
+        </w:rPr>
+        <w:t>tions. We believe the demand of this job will increase in the next year.</w:t>
       </w:r>
     </w:p>
     <w:p>
@@ -249,7 +277,35 @@
           <w:rFonts w:ascii="Arial" w:hAnsi="Arial" w:cs="Arial"/>
           <w:sz w:val="22"/>
         </w:rPr>
-        <w:t xml:space="preserve">Web developer is a stable job. It keep a stable demand from employers. And it is in the middle postion of the ranking list. </w:t>
+        <w:t>Web developer is a stable job. It keep</w:t>
+      </w:r>
+      <w:r>
+        <w:rPr>
+          <w:rFonts w:ascii="Arial" w:hAnsi="Arial" w:cs="Arial" w:hint="eastAsia"/>
+          <w:sz w:val="22"/>
+        </w:rPr>
+        <w:t>s</w:t>
+      </w:r>
+      <w:r>
+        <w:rPr>
+          <w:rFonts w:ascii="Arial" w:hAnsi="Arial" w:cs="Arial"/>
+          <w:sz w:val="22"/>
+        </w:rPr>
+        <w:t xml:space="preserve"> a stable demand from employers. And it is in the middle pos</w:t>
+      </w:r>
+      <w:r>
+        <w:rPr>
+          <w:rFonts w:ascii="Arial" w:hAnsi="Arial" w:cs="Arial" w:hint="eastAsia"/>
+          <w:sz w:val="22"/>
+        </w:rPr>
+        <w:t>i</w:t>
+      </w:r>
+      <w:r>
+        <w:rPr>
+          <w:rFonts w:ascii="Arial" w:hAnsi="Arial" w:cs="Arial"/>
+          <w:sz w:val="22"/>
+        </w:rPr>
+        <w:t xml:space="preserve">tion of the ranking list. </w:t>
       </w:r>
     </w:p>
     <w:p>
@@ -287,7 +343,49 @@
           <w:rFonts w:ascii="Arial" w:hAnsi="Arial" w:cs="Arial"/>
           <w:sz w:val="22"/>
         </w:rPr>
-        <w:t>Unluckly, it is a job which is decreasing demand from employers.In the last year, it is the second highest demand job. But we could not find it in the top of the ranking list, it is going down to the 10</w:t>
+        <w:t>Unluck</w:t>
+      </w:r>
+      <w:r>
+        <w:rPr>
+          <w:rFonts w:ascii="Arial" w:hAnsi="Arial" w:cs="Arial" w:hint="eastAsia"/>
+          <w:sz w:val="22"/>
+        </w:rPr>
+        <w:t>i</w:t>
+      </w:r>
+      <w:r>
+        <w:rPr>
+          <w:rFonts w:ascii="Arial" w:hAnsi="Arial" w:cs="Arial"/>
+          <w:sz w:val="22"/>
+        </w:rPr>
+        <w:t xml:space="preserve">ly, it is a job which is decreasing demand from employers. </w:t>
+      </w:r>
+      <w:r>
+        <w:rPr>
+          <w:rFonts w:ascii="Arial" w:hAnsi="Arial" w:cs="Arial" w:hint="eastAsia"/>
+          <w:sz w:val="22"/>
+        </w:rPr>
+        <w:t>In</w:t>
+      </w:r>
+      <w:r>
+        <w:rPr>
+          <w:rFonts w:ascii="Arial" w:hAnsi="Arial" w:cs="Arial"/>
+          <w:sz w:val="22"/>
+        </w:rPr>
+        <w:t xml:space="preserve"> </w:t>
+      </w:r>
+      <w:r>
+        <w:rPr>
+          <w:rFonts w:ascii="Arial" w:hAnsi="Arial" w:cs="Arial" w:hint="eastAsia"/>
+          <w:sz w:val="22"/>
+        </w:rPr>
+        <w:t>l</w:t>
+      </w:r>
+      <w:r>
+        <w:rPr>
+          <w:rFonts w:ascii="Arial" w:hAnsi="Arial" w:cs="Arial"/>
+          <w:sz w:val="22"/>
+        </w:rPr>
+        <w:t>ast year, it is the second highest demand job. But we could not find it in the top of the ranking list, it is going down to the 10</w:t>
       </w:r>
       <w:r>
         <w:rPr>
@@ -420,7 +518,21 @@
           <w:rFonts w:ascii="Arial" w:hAnsi="Arial" w:cs="Arial"/>
           <w:sz w:val="22"/>
         </w:rPr>
-        <w:t xml:space="preserve"> Unquestionably, Sql have the highest demand. Because it is the information collection age. Datebase is the most important thing to store the data and sql as a language for query data from database. So that, is must own the highest demand.</w:t>
+        <w:t xml:space="preserve"> Unquestionably, Sql have the highest demand. Because it is the information collection age. Dat</w:t>
+      </w:r>
+      <w:r>
+        <w:rPr>
+          <w:rFonts w:ascii="Arial" w:hAnsi="Arial" w:cs="Arial" w:hint="eastAsia"/>
+          <w:sz w:val="22"/>
+        </w:rPr>
+        <w:t>a</w:t>
+      </w:r>
+      <w:r>
+        <w:rPr>
+          <w:rFonts w:ascii="Arial" w:hAnsi="Arial" w:cs="Arial"/>
+          <w:sz w:val="22"/>
+        </w:rPr>
+        <w:t>base is the most important thing to store the data and sql as a language for query data from database. So that, is must own the highest demand.</w:t>
       </w:r>
     </w:p>
     <w:p>
@@ -450,7 +562,49 @@
           <w:rFonts w:ascii="Arial" w:hAnsi="Arial" w:cs="Arial"/>
           <w:sz w:val="22"/>
         </w:rPr>
-        <w:t>If databse is the most important thing to store information, website must be the most important thing to show and collect information. JavaScripts as a language to catch the users’ input, it have a enough reason to get the second highest demand.</w:t>
+        <w:t>If datab</w:t>
+      </w:r>
+      <w:r>
+        <w:rPr>
+          <w:rFonts w:ascii="Arial" w:hAnsi="Arial" w:cs="Arial" w:hint="eastAsia"/>
+          <w:sz w:val="22"/>
+        </w:rPr>
+        <w:t>a</w:t>
+      </w:r>
+      <w:r>
+        <w:rPr>
+          <w:rFonts w:ascii="Arial" w:hAnsi="Arial" w:cs="Arial"/>
+          <w:sz w:val="22"/>
+        </w:rPr>
+        <w:t>se is the most important thing to store information, website must be the most important thing to show and collect information. JavaScripts as a language to catch the users’ input, it h</w:t>
+      </w:r>
+      <w:r>
+        <w:rPr>
+          <w:rFonts w:ascii="Arial" w:hAnsi="Arial" w:cs="Arial" w:hint="eastAsia"/>
+          <w:sz w:val="22"/>
+        </w:rPr>
+        <w:t>as</w:t>
+      </w:r>
+      <w:r>
+        <w:rPr>
+          <w:rFonts w:ascii="Arial" w:hAnsi="Arial" w:cs="Arial"/>
+          <w:sz w:val="22"/>
+        </w:rPr>
+        <w:t xml:space="preserve"> enough reason</w:t>
+      </w:r>
+      <w:r>
+        <w:rPr>
+          <w:rFonts w:ascii="Arial" w:hAnsi="Arial" w:cs="Arial"/>
+          <w:sz w:val="22"/>
+        </w:rPr>
+        <w:t>s</w:t>
+      </w:r>
+      <w:r>
+        <w:rPr>
+          <w:rFonts w:ascii="Arial" w:hAnsi="Arial" w:cs="Arial"/>
+          <w:sz w:val="22"/>
+        </w:rPr>
+        <w:t xml:space="preserve"> to get the second highest demand.</w:t>
       </w:r>
     </w:p>
     <w:p>
@@ -517,7 +671,21 @@
           <w:rFonts w:ascii="Arial" w:hAnsi="Arial" w:cs="Arial"/>
           <w:sz w:val="22"/>
         </w:rPr>
-        <w:t>Git is similar as a fork. But it is not for storing cargo, it store the code. However, it could not get a high demand from employers.</w:t>
+        <w:t>Git is similar as a fork. But it is not for storing cargo, it store</w:t>
+      </w:r>
+      <w:r>
+        <w:rPr>
+          <w:rFonts w:ascii="Arial" w:hAnsi="Arial" w:cs="Arial"/>
+          <w:sz w:val="22"/>
+        </w:rPr>
+        <w:t>s</w:t>
+      </w:r>
+      <w:r>
+        <w:rPr>
+          <w:rFonts w:ascii="Arial" w:hAnsi="Arial" w:cs="Arial"/>
+          <w:sz w:val="22"/>
+        </w:rPr>
+        <w:t xml:space="preserve"> the code. However, it could not get a high demand from employers.</w:t>
       </w:r>
     </w:p>
     <w:p>
@@ -562,7 +730,28 @@
           <w:rFonts w:ascii="Arial" w:hAnsi="Arial" w:cs="Arial"/>
           <w:sz w:val="22"/>
         </w:rPr>
-        <w:t>We believe that we will master the communication skills.problem solving skills</w:t>
+        <w:t>We believe that we will master the communication skills</w:t>
+      </w:r>
+      <w:r>
+        <w:rPr>
+          <w:rFonts w:ascii="Arial" w:hAnsi="Arial" w:cs="Arial" w:hint="eastAsia"/>
+          <w:sz w:val="22"/>
+        </w:rPr>
+        <w:t>，</w:t>
+      </w:r>
+      <w:r>
+        <w:rPr>
+          <w:rFonts w:ascii="Arial" w:hAnsi="Arial" w:cs="Arial" w:hint="eastAsia"/>
+          <w:sz w:val="22"/>
+        </w:rPr>
+        <w:t>p</w:t>
+      </w:r>
+      <w:r>
+        <w:rPr>
+          <w:rFonts w:ascii="Arial" w:hAnsi="Arial" w:cs="Arial"/>
+          <w:sz w:val="22"/>
+        </w:rPr>
+        <w:t>roblem solving skills</w:t>
       </w:r>
       <w:r>
         <w:rPr>
@@ -621,7 +810,35 @@
           <w:rFonts w:ascii="Arial" w:hAnsi="Arial" w:cs="Arial"/>
           <w:sz w:val="22"/>
         </w:rPr>
-        <w:t xml:space="preserve">Unquestionably, communication is the most important skill. We could use this skill to explain our idea, get the requirement of customers. It is easy to see that it own the highest demand from employers. </w:t>
+        <w:t xml:space="preserve">Unquestionably, communication is the most important skill. We could use this skill to explain our idea, get the requirement of customers. It is easy to see </w:t>
+      </w:r>
+      <w:r>
+        <w:rPr>
+          <w:rFonts w:ascii="Arial" w:hAnsi="Arial" w:cs="Arial"/>
+          <w:sz w:val="22"/>
+        </w:rPr>
+        <w:t>how</w:t>
+      </w:r>
+      <w:r>
+        <w:rPr>
+          <w:rFonts w:ascii="Arial" w:hAnsi="Arial" w:cs="Arial"/>
+          <w:sz w:val="22"/>
+        </w:rPr>
+        <w:t xml:space="preserve"> it </w:t>
+      </w:r>
+      <w:r>
+        <w:rPr>
+          <w:rFonts w:ascii="Arial" w:hAnsi="Arial" w:cs="Arial"/>
+          <w:sz w:val="22"/>
+        </w:rPr>
+        <w:t>meets</w:t>
+      </w:r>
+      <w:r>
+        <w:rPr>
+          <w:rFonts w:ascii="Arial" w:hAnsi="Arial" w:cs="Arial"/>
+          <w:sz w:val="22"/>
+        </w:rPr>
+        <w:t xml:space="preserve"> the highest demand from employers. </w:t>
       </w:r>
     </w:p>
     <w:p>
@@ -659,7 +876,42 @@
           <w:rFonts w:ascii="Arial" w:hAnsi="Arial" w:cs="Arial"/>
           <w:sz w:val="22"/>
         </w:rPr>
-        <w:t>It is the second highest demand selections. Why employers employ a worker? It is an easy question to answer. They want to find someone to solve the problem for them. That is explain that why problem solving is an important skill.</w:t>
+        <w:t xml:space="preserve">It is the second highest demand selections. Why employers employ a worker? It is an easy question to answer. They want to find someone to solve the problem for them. That </w:t>
+      </w:r>
+      <w:r>
+        <w:rPr>
+          <w:rFonts w:ascii="Arial" w:hAnsi="Arial" w:cs="Arial" w:hint="eastAsia"/>
+          <w:sz w:val="22"/>
+        </w:rPr>
+        <w:t>is</w:t>
+      </w:r>
+      <w:r>
+        <w:rPr>
+          <w:rFonts w:ascii="Arial" w:hAnsi="Arial" w:cs="Arial"/>
+          <w:sz w:val="22"/>
+        </w:rPr>
+        <w:t xml:space="preserve"> an </w:t>
+      </w:r>
+      <w:r>
+        <w:rPr>
+          <w:rFonts w:ascii="Arial" w:hAnsi="Arial" w:cs="Arial"/>
+          <w:sz w:val="22"/>
+        </w:rPr>
+        <w:t>explan</w:t>
+      </w:r>
+      <w:r>
+        <w:rPr>
+          <w:rFonts w:ascii="Arial" w:hAnsi="Arial" w:cs="Arial"/>
+          <w:sz w:val="22"/>
+        </w:rPr>
+        <w:t>ation</w:t>
+      </w:r>
+      <w:r>
+        <w:rPr>
+          <w:rFonts w:ascii="Arial" w:hAnsi="Arial" w:cs="Arial"/>
+          <w:sz w:val="22"/>
+        </w:rPr>
+        <w:t xml:space="preserve"> why problem solving is an important skill.</w:t>
       </w:r>
     </w:p>
     <w:p>
@@ -688,7 +940,7 @@
     <w:p>
       <w:pPr>
         <w:rPr>
-          <w:rFonts w:ascii="Arial" w:hAnsi="Arial" w:cs="Arial"/>
+          <w:rFonts w:ascii="Arial" w:hAnsi="Arial" w:cs="Arial" w:hint="eastAsia"/>
           <w:sz w:val="22"/>
         </w:rPr>
       </w:pPr>
@@ -704,7 +956,35 @@
           <w:rFonts w:ascii="Arial" w:hAnsi="Arial" w:cs="Arial"/>
           <w:sz w:val="22"/>
         </w:rPr>
-        <w:t>It is the common sense, which is the team could do the work better than a single person. If we could have team work, it must be more easy to get the job.</w:t>
+        <w:t xml:space="preserve">It is the common sense, which is the team could do the work better than a single person. If we could have team work, it </w:t>
+      </w:r>
+      <w:r>
+        <w:rPr>
+          <w:rFonts w:ascii="Arial" w:hAnsi="Arial" w:cs="Arial"/>
+          <w:sz w:val="22"/>
+        </w:rPr>
+        <w:t>might</w:t>
+      </w:r>
+      <w:r>
+        <w:rPr>
+          <w:rFonts w:ascii="Arial" w:hAnsi="Arial" w:cs="Arial"/>
+          <w:sz w:val="22"/>
+        </w:rPr>
+        <w:t xml:space="preserve"> be </w:t>
+      </w:r>
+      <w:r>
+        <w:rPr>
+          <w:rFonts w:ascii="Arial" w:hAnsi="Arial" w:cs="Arial"/>
+          <w:sz w:val="22"/>
+        </w:rPr>
+        <w:t>easier</w:t>
+      </w:r>
+      <w:r>
+        <w:rPr>
+          <w:rFonts w:ascii="Arial" w:hAnsi="Arial" w:cs="Arial"/>
+          <w:sz w:val="22"/>
+        </w:rPr>
+        <w:t xml:space="preserve"> to get the job.</w:t>
       </w:r>
     </w:p>
     <w:p>
@@ -788,7 +1068,35 @@
           <w:rFonts w:ascii="Arial" w:hAnsi="Arial" w:cs="Arial"/>
           <w:sz w:val="22"/>
         </w:rPr>
-        <w:t>Organisation skill is the only one generic skll which is in the top3 rank but not in our required skill set.</w:t>
+        <w:t>Organi</w:t>
+      </w:r>
+      <w:r>
+        <w:rPr>
+          <w:rFonts w:ascii="Arial" w:hAnsi="Arial" w:cs="Arial" w:hint="eastAsia"/>
+          <w:sz w:val="22"/>
+        </w:rPr>
+        <w:t>zing</w:t>
+      </w:r>
+      <w:r>
+        <w:rPr>
+          <w:rFonts w:ascii="Arial" w:hAnsi="Arial" w:cs="Arial"/>
+          <w:sz w:val="22"/>
+        </w:rPr>
+        <w:t xml:space="preserve"> skill is the only one generic sk</w:t>
+      </w:r>
+      <w:r>
+        <w:rPr>
+          <w:rFonts w:ascii="Arial" w:hAnsi="Arial" w:cs="Arial" w:hint="eastAsia"/>
+          <w:sz w:val="22"/>
+        </w:rPr>
+        <w:t>il</w:t>
+      </w:r>
+      <w:r>
+        <w:rPr>
+          <w:rFonts w:ascii="Arial" w:hAnsi="Arial" w:cs="Arial"/>
+          <w:sz w:val="22"/>
+        </w:rPr>
+        <w:t>l which is in the top3 rank but not in our required skill set.</w:t>
       </w:r>
     </w:p>
     <w:p>
@@ -826,25 +1134,116 @@
           <w:rFonts w:ascii="Arial" w:hAnsi="Arial" w:cs="Arial"/>
           <w:sz w:val="22"/>
         </w:rPr>
-        <w:t>We don’t have a big change of the opinion about our ideal job.</w:t>
-      </w:r>
-    </w:p>
-    <w:p>
-      <w:pPr>
+        <w:t>In general, the individuals’ opinions of ideal job have not changed much.</w:t>
+      </w:r>
+    </w:p>
+    <w:p>
+      <w:pPr>
+        <w:rPr>
+          <w:rFonts w:ascii="Arial" w:hAnsi="Arial" w:cs="Arial"/>
+          <w:sz w:val="22"/>
+        </w:rPr>
+      </w:pPr>
+      <w:r>
+        <w:rPr>
+          <w:rFonts w:ascii="Arial" w:hAnsi="Arial" w:cs="Arial"/>
+          <w:sz w:val="22"/>
+        </w:rPr>
+        <w:t>From</w:t>
+      </w:r>
+      <w:r>
+        <w:rPr>
+          <w:rFonts w:ascii="Arial" w:hAnsi="Arial" w:cs="Arial"/>
+          <w:sz w:val="22"/>
+        </w:rPr>
+        <w:t xml:space="preserve"> what</w:t>
+      </w:r>
+      <w:r>
+        <w:rPr>
+          <w:rFonts w:ascii="Arial" w:hAnsi="Arial" w:cs="Arial"/>
+          <w:sz w:val="22"/>
+        </w:rPr>
+        <w:t xml:space="preserve"> we</w:t>
+      </w:r>
+      <w:r>
+        <w:rPr>
+          <w:rFonts w:ascii="Arial" w:hAnsi="Arial" w:cs="Arial"/>
+          <w:sz w:val="22"/>
+        </w:rPr>
+        <w:t xml:space="preserve"> have</w:t>
+      </w:r>
+      <w:r>
+        <w:rPr>
+          <w:rFonts w:ascii="Arial" w:hAnsi="Arial" w:cs="Arial"/>
+          <w:sz w:val="22"/>
+        </w:rPr>
+        <w:t xml:space="preserve"> analy</w:t>
+      </w:r>
+      <w:r>
+        <w:rPr>
+          <w:rFonts w:ascii="Arial" w:hAnsi="Arial" w:cs="Arial"/>
+          <w:sz w:val="22"/>
+        </w:rPr>
+        <w:t>zed</w:t>
+      </w:r>
+      <w:r>
+        <w:rPr>
+          <w:rFonts w:ascii="Arial" w:hAnsi="Arial" w:cs="Arial"/>
+          <w:sz w:val="22"/>
+        </w:rPr>
+        <w:t>, the ideal job h</w:t>
+      </w:r>
+      <w:r>
+        <w:rPr>
+          <w:rFonts w:ascii="Arial" w:hAnsi="Arial" w:cs="Arial"/>
+          <w:sz w:val="22"/>
+        </w:rPr>
+        <w:t>as</w:t>
+      </w:r>
+      <w:r>
+        <w:rPr>
+          <w:rFonts w:ascii="Arial" w:hAnsi="Arial" w:cs="Arial"/>
+          <w:sz w:val="22"/>
+        </w:rPr>
+        <w:t xml:space="preserve"> the high rank in the list. Even it is not all of the highest. But they are still the dream work we want to get. In add</w:t>
+      </w:r>
+      <w:r>
         <w:rPr>
           <w:rFonts w:ascii="Arial" w:hAnsi="Arial" w:cs="Arial" w:hint="eastAsia"/>
           <w:sz w:val="22"/>
         </w:rPr>
-      </w:pPr>
-      <w:r>
-        <w:rPr>
-          <w:rFonts w:ascii="Arial" w:hAnsi="Arial" w:cs="Arial"/>
-          <w:sz w:val="22"/>
-        </w:rPr>
-        <w:t xml:space="preserve">From the below we analysis, the ideal job of us have the high rank in the list. Even it is not all of the highest. But they are still the dream work we want to get. In addtions, who know the demand from employers? </w:t>
+        <w:t>i</w:t>
+      </w:r>
+      <w:r>
+        <w:rPr>
+          <w:rFonts w:ascii="Arial" w:hAnsi="Arial" w:cs="Arial"/>
+          <w:sz w:val="22"/>
+        </w:rPr>
+        <w:t>tion</w:t>
       </w:r>
       <w:bookmarkStart w:id="0" w:name="_GoBack"/>
       <w:bookmarkEnd w:id="0"/>
+      <w:r>
+        <w:rPr>
+          <w:rFonts w:ascii="Arial" w:hAnsi="Arial" w:cs="Arial"/>
+          <w:sz w:val="22"/>
+        </w:rPr>
+        <w:t>, who know</w:t>
+      </w:r>
+      <w:r>
+        <w:rPr>
+          <w:rFonts w:ascii="Arial" w:hAnsi="Arial" w:cs="Arial"/>
+          <w:sz w:val="22"/>
+        </w:rPr>
+        <w:t>s</w:t>
+      </w:r>
+      <w:r>
+        <w:rPr>
+          <w:rFonts w:ascii="Arial" w:hAnsi="Arial" w:cs="Arial"/>
+          <w:sz w:val="22"/>
+        </w:rPr>
+        <w:t xml:space="preserve"> the demand from employers? </w:t>
+      </w:r>
     </w:p>
     <w:sectPr>
       <w:pgSz w:w="11906" w:h="16838"/>
@@ -1014,6 +1413,7 @@
     <w:lsdException w:name="HTML Sample" w:semiHidden="1" w:unhideWhenUsed="1"/>
     <w:lsdException w:name="HTML Typewriter" w:semiHidden="1" w:unhideWhenUsed="1"/>
     <w:lsdException w:name="HTML Variable" w:semiHidden="1" w:unhideWhenUsed="1"/>
+    <w:lsdException w:name="Normal Table" w:semiHidden="1" w:unhideWhenUsed="1"/>
     <w:lsdException w:name="annotation subject" w:semiHidden="1" w:unhideWhenUsed="1"/>
     <w:lsdException w:name="No List" w:semiHidden="1" w:unhideWhenUsed="1"/>
     <w:lsdException w:name="Outline List 1" w:semiHidden="1" w:unhideWhenUsed="1"/>
@@ -1057,8 +1457,10 @@
     <w:lsdException w:name="Table Elegant" w:semiHidden="1" w:unhideWhenUsed="1"/>
     <w:lsdException w:name="Table Professional" w:semiHidden="1" w:unhideWhenUsed="1"/>
     <w:lsdException w:name="Table Subtle 1" w:semiHidden="1" w:unhideWhenUsed="1"/>
+    <w:lsdException w:name="Table Subtle 2" w:semiHidden="1" w:unhideWhenUsed="1"/>
     <w:lsdException w:name="Table Web 1" w:semiHidden="1" w:unhideWhenUsed="1"/>
     <w:lsdException w:name="Table Web 2" w:semiHidden="1" w:unhideWhenUsed="1"/>
+    <w:lsdException w:name="Table Web 3" w:semiHidden="1" w:unhideWhenUsed="1"/>
     <w:lsdException w:name="Balloon Text" w:semiHidden="1" w:unhideWhenUsed="1"/>
     <w:lsdException w:name="Table Grid" w:uiPriority="39"/>
     <w:lsdException w:name="Table Theme" w:semiHidden="1" w:unhideWhenUsed="1"/>

</xml_diff>